<commit_message>
bo sung phan cong
</commit_message>
<xml_diff>
--- a/Phân công BTL.docx
+++ b/Phân công BTL.docx
@@ -1,12 +1,18 @@
 
 <file path=word/document.xml><?xml version="1.0" encoding="utf-8"?>
-<w:document xmlns:wpc="http://schemas.microsoft.com/office/word/2010/wordprocessingCanvas" xmlns:mc="http://schemas.openxmlformats.org/markup-compatibility/2006" xmlns:o="urn:schemas-microsoft-com:office:office" xmlns:r="http://schemas.openxmlformats.org/officeDocument/2006/relationships" xmlns:m="http://schemas.openxmlformats.org/officeDocument/2006/math" xmlns:v="urn:schemas-microsoft-com:vml" xmlns:wp14="http://schemas.microsoft.com/office/word/2010/wordprocessingDrawing" xmlns:wp="http://schemas.openxmlformats.org/drawingml/2006/wordprocessingDrawing" xmlns:w10="urn:schemas-microsoft-com:office:word" xmlns:w="http://schemas.openxmlformats.org/wordprocessingml/2006/main" xmlns:w14="http://schemas.microsoft.com/office/word/2010/wordml" xmlns:wpg="http://schemas.microsoft.com/office/word/2010/wordprocessingGroup" xmlns:wpi="http://schemas.microsoft.com/office/word/2010/wordprocessingInk" xmlns:wne="http://schemas.microsoft.com/office/word/2006/wordml" xmlns:wps="http://schemas.microsoft.com/office/word/2010/wordprocessingShape" mc:Ignorable="w14 wp14">
+<w:document xmlns:ve="http://schemas.openxmlformats.org/markup-compatibility/2006" xmlns:o="urn:schemas-microsoft-com:office:office" xmlns:r="http://schemas.openxmlformats.org/officeDocument/2006/relationships" xmlns:m="http://schemas.openxmlformats.org/officeDocument/2006/math" xmlns:v="urn:schemas-microsoft-com:vml" xmlns:wp="http://schemas.openxmlformats.org/drawingml/2006/wordprocessingDrawing" xmlns:w10="urn:schemas-microsoft-com:office:word" xmlns:w="http://schemas.openxmlformats.org/wordprocessingml/2006/main" xmlns:wne="http://schemas.microsoft.com/office/word/2006/wordml">
   <w:body>
     <w:tbl>
       <w:tblPr>
         <w:tblStyle w:val="TableGrid"/>
         <w:tblW w:w="0" w:type="auto"/>
-        <w:tblLook w:val="04A0" w:firstRow="1" w:lastRow="0" w:firstColumn="1" w:lastColumn="0" w:noHBand="0" w:noVBand="1"/>
+        <w:tblBorders>
+          <w:top w:val="single" w:sz="12" w:space="0" w:color="auto"/>
+          <w:left w:val="single" w:sz="12" w:space="0" w:color="auto"/>
+          <w:bottom w:val="single" w:sz="12" w:space="0" w:color="auto"/>
+          <w:right w:val="single" w:sz="12" w:space="0" w:color="auto"/>
+        </w:tblBorders>
+        <w:tblLook w:val="04A0"/>
       </w:tblPr>
       <w:tblGrid>
         <w:gridCol w:w="1098"/>
@@ -17,6 +23,10 @@
         <w:tc>
           <w:tcPr>
             <w:tcW w:w="1098" w:type="dxa"/>
+            <w:tcBorders>
+              <w:top w:val="single" w:sz="12" w:space="0" w:color="auto"/>
+              <w:bottom w:val="single" w:sz="12" w:space="0" w:color="auto"/>
+            </w:tcBorders>
           </w:tcPr>
           <w:p>
             <w:pPr>
@@ -40,6 +50,10 @@
         <w:tc>
           <w:tcPr>
             <w:tcW w:w="6660" w:type="dxa"/>
+            <w:tcBorders>
+              <w:top w:val="single" w:sz="12" w:space="0" w:color="auto"/>
+              <w:bottom w:val="single" w:sz="12" w:space="0" w:color="auto"/>
+            </w:tcBorders>
           </w:tcPr>
           <w:p>
             <w:pPr>
@@ -63,6 +77,10 @@
         <w:tc>
           <w:tcPr>
             <w:tcW w:w="1818" w:type="dxa"/>
+            <w:tcBorders>
+              <w:top w:val="single" w:sz="12" w:space="0" w:color="auto"/>
+              <w:bottom w:val="single" w:sz="12" w:space="0" w:color="auto"/>
+            </w:tcBorders>
           </w:tcPr>
           <w:p>
             <w:pPr>
@@ -89,6 +107,9 @@
           <w:tcPr>
             <w:tcW w:w="1098" w:type="dxa"/>
             <w:vMerge w:val="restart"/>
+            <w:tcBorders>
+              <w:top w:val="single" w:sz="12" w:space="0" w:color="auto"/>
+            </w:tcBorders>
             <w:vAlign w:val="center"/>
           </w:tcPr>
           <w:p>
@@ -111,6 +132,9 @@
         <w:tc>
           <w:tcPr>
             <w:tcW w:w="6660" w:type="dxa"/>
+            <w:tcBorders>
+              <w:top w:val="single" w:sz="12" w:space="0" w:color="auto"/>
+            </w:tcBorders>
           </w:tcPr>
           <w:p>
             <w:pPr>
@@ -131,6 +155,9 @@
         <w:tc>
           <w:tcPr>
             <w:tcW w:w="1818" w:type="dxa"/>
+            <w:tcBorders>
+              <w:top w:val="single" w:sz="12" w:space="0" w:color="auto"/>
+            </w:tcBorders>
           </w:tcPr>
           <w:p>
             <w:pPr>
@@ -325,6 +352,9 @@
           <w:tcPr>
             <w:tcW w:w="1098" w:type="dxa"/>
             <w:vMerge/>
+            <w:tcBorders>
+              <w:bottom w:val="single" w:sz="12" w:space="0" w:color="auto"/>
+            </w:tcBorders>
           </w:tcPr>
           <w:p>
             <w:pPr>
@@ -339,6 +369,9 @@
         <w:tc>
           <w:tcPr>
             <w:tcW w:w="6660" w:type="dxa"/>
+            <w:tcBorders>
+              <w:bottom w:val="single" w:sz="12" w:space="0" w:color="auto"/>
+            </w:tcBorders>
           </w:tcPr>
           <w:p>
             <w:pPr>
@@ -359,6 +392,9 @@
         <w:tc>
           <w:tcPr>
             <w:tcW w:w="1818" w:type="dxa"/>
+            <w:tcBorders>
+              <w:bottom w:val="single" w:sz="12" w:space="0" w:color="auto"/>
+            </w:tcBorders>
           </w:tcPr>
           <w:p>
             <w:pPr>
@@ -381,6 +417,12 @@
         <w:tc>
           <w:tcPr>
             <w:tcW w:w="1098" w:type="dxa"/>
+            <w:vMerge w:val="restart"/>
+            <w:tcBorders>
+              <w:top w:val="single" w:sz="12" w:space="0" w:color="auto"/>
+              <w:bottom w:val="single" w:sz="4" w:space="0" w:color="auto"/>
+            </w:tcBorders>
+            <w:vAlign w:val="center"/>
           </w:tcPr>
           <w:p>
             <w:pPr>
@@ -402,33 +444,530 @@
         <w:tc>
           <w:tcPr>
             <w:tcW w:w="6660" w:type="dxa"/>
-          </w:tcPr>
-          <w:p>
-            <w:pPr>
-              <w:rPr>
-                <w:rFonts w:ascii="Times New Roman" w:hAnsi="Times New Roman" w:cs="Times New Roman"/>
-                <w:sz w:val="28"/>
-              </w:rPr>
-            </w:pPr>
+            <w:tcBorders>
+              <w:top w:val="single" w:sz="12" w:space="0" w:color="auto"/>
+              <w:bottom w:val="single" w:sz="4" w:space="0" w:color="auto"/>
+            </w:tcBorders>
+          </w:tcPr>
+          <w:p>
+            <w:pPr>
+              <w:rPr>
+                <w:rFonts w:ascii="Times New Roman" w:hAnsi="Times New Roman" w:cs="Times New Roman"/>
+                <w:sz w:val="28"/>
+              </w:rPr>
+            </w:pPr>
+            <w:r>
+              <w:rPr>
+                <w:rFonts w:ascii="Times New Roman" w:hAnsi="Times New Roman" w:cs="Times New Roman"/>
+                <w:sz w:val="28"/>
+              </w:rPr>
+              <w:t>Tìm hiểu nội dung chính của Blog?</w:t>
+            </w:r>
+          </w:p>
+        </w:tc>
+        <w:tc>
+          <w:tcPr>
+            <w:tcW w:w="1818" w:type="dxa"/>
+            <w:tcBorders>
+              <w:top w:val="single" w:sz="12" w:space="0" w:color="auto"/>
+              <w:bottom w:val="single" w:sz="4" w:space="0" w:color="auto"/>
+            </w:tcBorders>
+          </w:tcPr>
+          <w:p>
+            <w:pPr>
+              <w:rPr>
+                <w:rFonts w:ascii="Times New Roman" w:hAnsi="Times New Roman" w:cs="Times New Roman"/>
+                <w:sz w:val="28"/>
+              </w:rPr>
+            </w:pPr>
+            <w:r>
+              <w:rPr>
+                <w:rFonts w:ascii="Times New Roman" w:hAnsi="Times New Roman" w:cs="Times New Roman"/>
+                <w:sz w:val="28"/>
+              </w:rPr>
+              <w:t>Sơn</w:t>
+            </w:r>
+          </w:p>
+        </w:tc>
+      </w:tr>
+      <w:tr>
+        <w:tc>
+          <w:tcPr>
+            <w:tcW w:w="1098" w:type="dxa"/>
+            <w:vMerge/>
+            <w:tcBorders>
+              <w:top w:val="single" w:sz="4" w:space="0" w:color="auto"/>
+              <w:bottom w:val="single" w:sz="4" w:space="0" w:color="auto"/>
+            </w:tcBorders>
+          </w:tcPr>
+          <w:p>
+            <w:pPr>
+              <w:jc w:val="center"/>
+              <w:rPr>
+                <w:rFonts w:ascii="Times New Roman" w:hAnsi="Times New Roman" w:cs="Times New Roman"/>
+                <w:sz w:val="28"/>
+              </w:rPr>
+            </w:pPr>
+          </w:p>
+        </w:tc>
+        <w:tc>
+          <w:tcPr>
+            <w:tcW w:w="6660" w:type="dxa"/>
+            <w:tcBorders>
+              <w:top w:val="single" w:sz="4" w:space="0" w:color="auto"/>
+              <w:bottom w:val="single" w:sz="4" w:space="0" w:color="auto"/>
+            </w:tcBorders>
+          </w:tcPr>
+          <w:p>
+            <w:pPr>
+              <w:rPr>
+                <w:rFonts w:ascii="Times New Roman" w:hAnsi="Times New Roman" w:cs="Times New Roman"/>
+                <w:sz w:val="28"/>
+              </w:rPr>
+            </w:pPr>
+            <w:r>
+              <w:rPr>
+                <w:rFonts w:ascii="Times New Roman" w:hAnsi="Times New Roman" w:cs="Times New Roman"/>
+                <w:sz w:val="28"/>
+              </w:rPr>
+              <w:t>Đăng bài (test)</w:t>
+            </w:r>
+          </w:p>
+        </w:tc>
+        <w:tc>
+          <w:tcPr>
+            <w:tcW w:w="1818" w:type="dxa"/>
+            <w:tcBorders>
+              <w:top w:val="single" w:sz="4" w:space="0" w:color="auto"/>
+              <w:bottom w:val="single" w:sz="4" w:space="0" w:color="auto"/>
+            </w:tcBorders>
+          </w:tcPr>
+          <w:p>
+            <w:pPr>
+              <w:rPr>
+                <w:rFonts w:ascii="Times New Roman" w:hAnsi="Times New Roman" w:cs="Times New Roman"/>
+                <w:sz w:val="28"/>
+              </w:rPr>
+            </w:pPr>
+            <w:r>
+              <w:rPr>
+                <w:rFonts w:ascii="Times New Roman" w:hAnsi="Times New Roman" w:cs="Times New Roman"/>
+                <w:sz w:val="28"/>
+              </w:rPr>
+              <w:t>Linh</w:t>
+            </w:r>
+          </w:p>
+        </w:tc>
+      </w:tr>
+      <w:tr>
+        <w:tc>
+          <w:tcPr>
+            <w:tcW w:w="1098" w:type="dxa"/>
+            <w:vMerge/>
+            <w:tcBorders>
+              <w:top w:val="single" w:sz="4" w:space="0" w:color="auto"/>
+              <w:bottom w:val="single" w:sz="4" w:space="0" w:color="auto"/>
+            </w:tcBorders>
+          </w:tcPr>
+          <w:p>
+            <w:pPr>
+              <w:jc w:val="center"/>
+              <w:rPr>
+                <w:rFonts w:ascii="Times New Roman" w:hAnsi="Times New Roman" w:cs="Times New Roman"/>
+                <w:sz w:val="28"/>
+              </w:rPr>
+            </w:pPr>
+          </w:p>
+        </w:tc>
+        <w:tc>
+          <w:tcPr>
+            <w:tcW w:w="6660" w:type="dxa"/>
+            <w:tcBorders>
+              <w:top w:val="single" w:sz="4" w:space="0" w:color="auto"/>
+              <w:bottom w:val="single" w:sz="4" w:space="0" w:color="auto"/>
+            </w:tcBorders>
+          </w:tcPr>
+          <w:p>
+            <w:pPr>
+              <w:rPr>
+                <w:rFonts w:ascii="Times New Roman" w:hAnsi="Times New Roman" w:cs="Times New Roman"/>
+                <w:sz w:val="28"/>
+              </w:rPr>
+            </w:pPr>
+            <w:r>
+              <w:rPr>
+                <w:rFonts w:ascii="Times New Roman" w:hAnsi="Times New Roman" w:cs="Times New Roman"/>
+                <w:sz w:val="28"/>
+              </w:rPr>
+              <w:t>Chỉnh sửa,thiết kế</w:t>
+            </w:r>
             <w:bookmarkStart w:id="0" w:name="_GoBack"/>
             <w:bookmarkEnd w:id="0"/>
+            <w:r>
+              <w:rPr>
+                <w:rFonts w:ascii="Times New Roman" w:hAnsi="Times New Roman" w:cs="Times New Roman"/>
+                <w:sz w:val="28"/>
+              </w:rPr>
+              <w:t xml:space="preserve"> menu</w:t>
+            </w:r>
           </w:p>
         </w:tc>
         <w:tc>
           <w:tcPr>
             <w:tcW w:w="1818" w:type="dxa"/>
-          </w:tcPr>
-          <w:p>
-            <w:pPr>
-              <w:rPr>
-                <w:rFonts w:ascii="Times New Roman" w:hAnsi="Times New Roman" w:cs="Times New Roman"/>
-                <w:sz w:val="28"/>
-              </w:rPr>
-            </w:pPr>
+            <w:tcBorders>
+              <w:top w:val="single" w:sz="4" w:space="0" w:color="auto"/>
+              <w:bottom w:val="single" w:sz="4" w:space="0" w:color="auto"/>
+            </w:tcBorders>
+          </w:tcPr>
+          <w:p>
+            <w:pPr>
+              <w:rPr>
+                <w:rFonts w:ascii="Times New Roman" w:hAnsi="Times New Roman" w:cs="Times New Roman"/>
+                <w:sz w:val="28"/>
+              </w:rPr>
+            </w:pPr>
+            <w:r>
+              <w:rPr>
+                <w:rFonts w:ascii="Times New Roman" w:hAnsi="Times New Roman" w:cs="Times New Roman"/>
+                <w:sz w:val="28"/>
+              </w:rPr>
+              <w:t>Hương</w:t>
+            </w:r>
+          </w:p>
+        </w:tc>
+      </w:tr>
+      <w:tr>
+        <w:tc>
+          <w:tcPr>
+            <w:tcW w:w="1098" w:type="dxa"/>
+            <w:vMerge/>
+            <w:tcBorders>
+              <w:top w:val="single" w:sz="4" w:space="0" w:color="auto"/>
+              <w:bottom w:val="single" w:sz="12" w:space="0" w:color="auto"/>
+            </w:tcBorders>
+          </w:tcPr>
+          <w:p>
+            <w:pPr>
+              <w:jc w:val="center"/>
+              <w:rPr>
+                <w:rFonts w:ascii="Times New Roman" w:hAnsi="Times New Roman" w:cs="Times New Roman"/>
+                <w:sz w:val="28"/>
+              </w:rPr>
+            </w:pPr>
+          </w:p>
+        </w:tc>
+        <w:tc>
+          <w:tcPr>
+            <w:tcW w:w="6660" w:type="dxa"/>
+            <w:tcBorders>
+              <w:top w:val="single" w:sz="4" w:space="0" w:color="auto"/>
+              <w:bottom w:val="single" w:sz="12" w:space="0" w:color="auto"/>
+            </w:tcBorders>
+          </w:tcPr>
+          <w:p>
+            <w:pPr>
+              <w:rPr>
+                <w:rFonts w:ascii="Times New Roman" w:hAnsi="Times New Roman" w:cs="Times New Roman"/>
+                <w:sz w:val="28"/>
+              </w:rPr>
+            </w:pPr>
+            <w:r>
+              <w:rPr>
+                <w:rFonts w:ascii="Times New Roman" w:hAnsi="Times New Roman" w:cs="Times New Roman"/>
+                <w:sz w:val="28"/>
+              </w:rPr>
+              <w:t>Tùy chỉnh theme</w:t>
+            </w:r>
+          </w:p>
+        </w:tc>
+        <w:tc>
+          <w:tcPr>
+            <w:tcW w:w="1818" w:type="dxa"/>
+            <w:tcBorders>
+              <w:top w:val="single" w:sz="4" w:space="0" w:color="auto"/>
+              <w:bottom w:val="single" w:sz="12" w:space="0" w:color="auto"/>
+            </w:tcBorders>
+          </w:tcPr>
+          <w:p>
+            <w:pPr>
+              <w:rPr>
+                <w:rFonts w:ascii="Times New Roman" w:hAnsi="Times New Roman" w:cs="Times New Roman"/>
+                <w:sz w:val="28"/>
+              </w:rPr>
+            </w:pPr>
+            <w:r>
+              <w:rPr>
+                <w:rFonts w:ascii="Times New Roman" w:hAnsi="Times New Roman" w:cs="Times New Roman"/>
+                <w:sz w:val="28"/>
+              </w:rPr>
+              <w:t>Báu</w:t>
+            </w:r>
+          </w:p>
+        </w:tc>
+      </w:tr>
+      <w:tr>
+        <w:tc>
+          <w:tcPr>
+            <w:tcW w:w="1098" w:type="dxa"/>
+            <w:vMerge w:val="restart"/>
+            <w:tcBorders>
+              <w:top w:val="single" w:sz="12" w:space="0" w:color="auto"/>
+            </w:tcBorders>
+            <w:vAlign w:val="center"/>
+          </w:tcPr>
+          <w:p>
+            <w:pPr>
+              <w:jc w:val="center"/>
+              <w:rPr>
+                <w:rFonts w:ascii="Times New Roman" w:hAnsi="Times New Roman" w:cs="Times New Roman"/>
+                <w:sz w:val="28"/>
+              </w:rPr>
+            </w:pPr>
+            <w:r>
+              <w:rPr>
+                <w:rFonts w:ascii="Times New Roman" w:hAnsi="Times New Roman" w:cs="Times New Roman"/>
+                <w:sz w:val="28"/>
+              </w:rPr>
+              <w:t>4+5</w:t>
+            </w:r>
+          </w:p>
+        </w:tc>
+        <w:tc>
+          <w:tcPr>
+            <w:tcW w:w="6660" w:type="dxa"/>
+            <w:tcBorders>
+              <w:top w:val="single" w:sz="12" w:space="0" w:color="auto"/>
+            </w:tcBorders>
+          </w:tcPr>
+          <w:p>
+            <w:pPr>
+              <w:rPr>
+                <w:rFonts w:ascii="Times New Roman" w:hAnsi="Times New Roman" w:cs="Times New Roman"/>
+                <w:sz w:val="28"/>
+              </w:rPr>
+            </w:pPr>
+            <w:r>
+              <w:rPr>
+                <w:rFonts w:ascii="Times New Roman" w:hAnsi="Times New Roman" w:cs="Times New Roman"/>
+                <w:sz w:val="28"/>
+              </w:rPr>
+              <w:t>Tìm kiếm các hình ảnh phù hợp cho blog</w:t>
+            </w:r>
+          </w:p>
+        </w:tc>
+        <w:tc>
+          <w:tcPr>
+            <w:tcW w:w="1818" w:type="dxa"/>
+            <w:tcBorders>
+              <w:top w:val="single" w:sz="12" w:space="0" w:color="auto"/>
+            </w:tcBorders>
+          </w:tcPr>
+          <w:p>
+            <w:pPr>
+              <w:rPr>
+                <w:rFonts w:ascii="Times New Roman" w:hAnsi="Times New Roman" w:cs="Times New Roman"/>
+                <w:sz w:val="28"/>
+              </w:rPr>
+            </w:pPr>
+            <w:r>
+              <w:rPr>
+                <w:rFonts w:ascii="Times New Roman" w:hAnsi="Times New Roman" w:cs="Times New Roman"/>
+                <w:sz w:val="28"/>
+              </w:rPr>
+              <w:t>Linh</w:t>
+            </w:r>
+          </w:p>
+        </w:tc>
+      </w:tr>
+      <w:tr>
+        <w:tc>
+          <w:tcPr>
+            <w:tcW w:w="1098" w:type="dxa"/>
+            <w:vMerge/>
+          </w:tcPr>
+          <w:p>
+            <w:pPr>
+              <w:jc w:val="center"/>
+              <w:rPr>
+                <w:rFonts w:ascii="Times New Roman" w:hAnsi="Times New Roman" w:cs="Times New Roman"/>
+                <w:sz w:val="28"/>
+              </w:rPr>
+            </w:pPr>
+          </w:p>
+        </w:tc>
+        <w:tc>
+          <w:tcPr>
+            <w:tcW w:w="6660" w:type="dxa"/>
+          </w:tcPr>
+          <w:p>
+            <w:pPr>
+              <w:rPr>
+                <w:rFonts w:ascii="Times New Roman" w:hAnsi="Times New Roman" w:cs="Times New Roman"/>
+                <w:sz w:val="28"/>
+              </w:rPr>
+            </w:pPr>
+            <w:r>
+              <w:rPr>
+                <w:rFonts w:ascii="Times New Roman" w:hAnsi="Times New Roman" w:cs="Times New Roman"/>
+                <w:sz w:val="28"/>
+              </w:rPr>
+              <w:t>Điều chỉnh font chữ và màu sắc phù hợp cho Blog</w:t>
+            </w:r>
+          </w:p>
+        </w:tc>
+        <w:tc>
+          <w:tcPr>
+            <w:tcW w:w="1818" w:type="dxa"/>
+          </w:tcPr>
+          <w:p>
+            <w:pPr>
+              <w:rPr>
+                <w:rFonts w:ascii="Times New Roman" w:hAnsi="Times New Roman" w:cs="Times New Roman"/>
+                <w:sz w:val="28"/>
+              </w:rPr>
+            </w:pPr>
+            <w:r>
+              <w:rPr>
+                <w:rFonts w:ascii="Times New Roman" w:hAnsi="Times New Roman" w:cs="Times New Roman"/>
+                <w:sz w:val="28"/>
+              </w:rPr>
+              <w:t>Hương</w:t>
+            </w:r>
+          </w:p>
+        </w:tc>
+      </w:tr>
+      <w:tr>
+        <w:trPr>
+          <w:trHeight w:val="332"/>
+        </w:trPr>
+        <w:tc>
+          <w:tcPr>
+            <w:tcW w:w="1098" w:type="dxa"/>
+            <w:vMerge/>
+          </w:tcPr>
+          <w:p>
+            <w:pPr>
+              <w:jc w:val="center"/>
+              <w:rPr>
+                <w:rFonts w:ascii="Times New Roman" w:hAnsi="Times New Roman" w:cs="Times New Roman"/>
+                <w:sz w:val="28"/>
+              </w:rPr>
+            </w:pPr>
+          </w:p>
+        </w:tc>
+        <w:tc>
+          <w:tcPr>
+            <w:tcW w:w="6660" w:type="dxa"/>
+          </w:tcPr>
+          <w:p>
+            <w:pPr>
+              <w:rPr>
+                <w:rFonts w:ascii="Times New Roman" w:hAnsi="Times New Roman" w:cs="Times New Roman"/>
+                <w:sz w:val="28"/>
+              </w:rPr>
+            </w:pPr>
+            <w:r>
+              <w:rPr>
+                <w:rFonts w:ascii="Times New Roman" w:hAnsi="Times New Roman" w:cs="Times New Roman"/>
+                <w:sz w:val="28"/>
+              </w:rPr>
+              <w:t>Tìm kiếm nội dung và đăng các bài viết</w:t>
+            </w:r>
+          </w:p>
+        </w:tc>
+        <w:tc>
+          <w:tcPr>
+            <w:tcW w:w="1818" w:type="dxa"/>
+          </w:tcPr>
+          <w:p>
+            <w:pPr>
+              <w:rPr>
+                <w:rFonts w:ascii="Times New Roman" w:hAnsi="Times New Roman" w:cs="Times New Roman"/>
+                <w:sz w:val="28"/>
+              </w:rPr>
+            </w:pPr>
+            <w:r>
+              <w:rPr>
+                <w:rFonts w:ascii="Times New Roman" w:hAnsi="Times New Roman" w:cs="Times New Roman"/>
+                <w:sz w:val="28"/>
+              </w:rPr>
+              <w:t>Sơn, Báu</w:t>
+            </w:r>
+          </w:p>
+        </w:tc>
+      </w:tr>
+      <w:tr>
+        <w:trPr>
+          <w:trHeight w:val="332"/>
+        </w:trPr>
+        <w:tc>
+          <w:tcPr>
+            <w:tcW w:w="1098" w:type="dxa"/>
+          </w:tcPr>
+          <w:p>
+            <w:pPr>
+              <w:jc w:val="center"/>
+              <w:rPr>
+                <w:rFonts w:ascii="Times New Roman" w:hAnsi="Times New Roman" w:cs="Times New Roman"/>
+                <w:sz w:val="28"/>
+              </w:rPr>
+            </w:pPr>
+            <w:r>
+              <w:rPr>
+                <w:rFonts w:ascii="Times New Roman" w:hAnsi="Times New Roman" w:cs="Times New Roman"/>
+                <w:sz w:val="28"/>
+              </w:rPr>
+              <w:t>Các tuần còn lại</w:t>
+            </w:r>
+          </w:p>
+        </w:tc>
+        <w:tc>
+          <w:tcPr>
+            <w:tcW w:w="6660" w:type="dxa"/>
+          </w:tcPr>
+          <w:p>
+            <w:pPr>
+              <w:rPr>
+                <w:rFonts w:ascii="Times New Roman" w:hAnsi="Times New Roman" w:cs="Times New Roman"/>
+                <w:sz w:val="28"/>
+                <w:szCs w:val="28"/>
+              </w:rPr>
+            </w:pPr>
+            <w:r>
+              <w:rPr>
+                <w:rFonts w:ascii="Times New Roman" w:hAnsi="Times New Roman" w:cs="Times New Roman"/>
+                <w:color w:val="000000"/>
+                <w:sz w:val="28"/>
+                <w:szCs w:val="28"/>
+              </w:rPr>
+              <w:t>Nghiên cứu xây dựng thêm các chức năng mở rộng và hoàn thiện Blog</w:t>
+            </w:r>
+          </w:p>
+        </w:tc>
+        <w:tc>
+          <w:tcPr>
+            <w:tcW w:w="1818" w:type="dxa"/>
+          </w:tcPr>
+          <w:p>
+            <w:pPr>
+              <w:rPr>
+                <w:rFonts w:ascii="Times New Roman" w:hAnsi="Times New Roman" w:cs="Times New Roman"/>
+                <w:sz w:val="28"/>
+              </w:rPr>
+            </w:pPr>
+            <w:r>
+              <w:rPr>
+                <w:rFonts w:ascii="Times New Roman" w:hAnsi="Times New Roman" w:cs="Times New Roman"/>
+                <w:sz w:val="28"/>
+              </w:rPr>
+              <w:t>Cả nhóm</w:t>
+            </w:r>
           </w:p>
         </w:tc>
       </w:tr>
     </w:tbl>
+    <w:p/>
     <w:p/>
     <w:sectPr>
       <w:pgSz w:w="12240" w:h="15840"/>
@@ -441,7 +980,7 @@
 </file>
 
 <file path=word/styles.xml><?xml version="1.0" encoding="utf-8"?>
-<w:styles xmlns:mc="http://schemas.openxmlformats.org/markup-compatibility/2006" xmlns:r="http://schemas.openxmlformats.org/officeDocument/2006/relationships" xmlns:w="http://schemas.openxmlformats.org/wordprocessingml/2006/main" xmlns:w14="http://schemas.microsoft.com/office/word/2010/wordml" mc:Ignorable="w14">
+<w:styles xmlns:r="http://schemas.openxmlformats.org/officeDocument/2006/relationships" xmlns:w="http://schemas.openxmlformats.org/wordprocessingml/2006/main">
   <w:docDefaults>
     <w:rPrDefault>
       <w:rPr>
@@ -599,6 +1138,7 @@
   <w:style w:type="paragraph" w:default="1" w:styleId="Normal">
     <w:name w:val="Normal"/>
     <w:qFormat/>
+    <w:rsid w:val="00761EE8"/>
   </w:style>
   <w:style w:type="character" w:default="1" w:styleId="DefaultParagraphFont">
     <w:name w:val="Default Paragraph Font"/>
@@ -611,6 +1151,7 @@
     <w:uiPriority w:val="99"/>
     <w:semiHidden/>
     <w:unhideWhenUsed/>
+    <w:qFormat/>
     <w:tblPr>
       <w:tblInd w:w="0" w:type="dxa"/>
       <w:tblCellMar>

</xml_diff>